<commit_message>
Updated the minutes and started to do research the 3d engine
</commit_message>
<xml_diff>
--- a/Minutes/CS 440 Meeting Minutes 2-1-2020.docx
+++ b/Minutes/CS 440 Meeting Minutes 2-1-2020.docx
@@ -1,6 +1,6 @@
 
 <file path=word/document.xml><?xml version="1.0" encoding="utf-8"?>
-<w:document xmlns:wpc="http://schemas.microsoft.com/office/word/2010/wordprocessingCanvas" xmlns:mc="http://schemas.openxmlformats.org/markup-compatibility/2006" xmlns:o="urn:schemas-microsoft-com:office:office" xmlns:r="http://schemas.openxmlformats.org/officeDocument/2006/relationships" xmlns:m="http://schemas.openxmlformats.org/officeDocument/2006/math" xmlns:v="urn:schemas-microsoft-com:vml" xmlns:wp14="http://schemas.microsoft.com/office/word/2010/wordprocessingDrawing" xmlns:wp="http://schemas.openxmlformats.org/drawingml/2006/wordprocessingDrawing" xmlns:w10="urn:schemas-microsoft-com:office:word" xmlns:w="http://schemas.openxmlformats.org/wordprocessingml/2006/main" xmlns:w14="http://schemas.microsoft.com/office/word/2010/wordml" xmlns:w15="http://schemas.microsoft.com/office/word/2012/wordml" xmlns:wpg="http://schemas.microsoft.com/office/word/2010/wordprocessingGroup" xmlns:wpi="http://schemas.microsoft.com/office/word/2010/wordprocessingInk" xmlns:wne="http://schemas.microsoft.com/office/word/2006/wordml" xmlns:wps="http://schemas.microsoft.com/office/word/2010/wordprocessingShape" mc:Ignorable="w14 w15 wp14">
+<w:document xmlns:wpc="http://schemas.microsoft.com/office/word/2010/wordprocessingCanvas" xmlns:cx="http://schemas.microsoft.com/office/drawing/2014/chartex" xmlns:cx1="http://schemas.microsoft.com/office/drawing/2015/9/8/chartex" xmlns:cx2="http://schemas.microsoft.com/office/drawing/2015/10/21/chartex" xmlns:cx3="http://schemas.microsoft.com/office/drawing/2016/5/9/chartex" xmlns:cx4="http://schemas.microsoft.com/office/drawing/2016/5/10/chartex" xmlns:cx5="http://schemas.microsoft.com/office/drawing/2016/5/11/chartex" xmlns:cx6="http://schemas.microsoft.com/office/drawing/2016/5/12/chartex" xmlns:cx7="http://schemas.microsoft.com/office/drawing/2016/5/13/chartex" xmlns:cx8="http://schemas.microsoft.com/office/drawing/2016/5/14/chartex" xmlns:mc="http://schemas.openxmlformats.org/markup-compatibility/2006" xmlns:aink="http://schemas.microsoft.com/office/drawing/2016/ink" xmlns:am3d="http://schemas.microsoft.com/office/drawing/2017/model3d" xmlns:o="urn:schemas-microsoft-com:office:office" xmlns:r="http://schemas.openxmlformats.org/officeDocument/2006/relationships" xmlns:m="http://schemas.openxmlformats.org/officeDocument/2006/math" xmlns:v="urn:schemas-microsoft-com:vml" xmlns:wp14="http://schemas.microsoft.com/office/word/2010/wordprocessingDrawing" xmlns:wp="http://schemas.openxmlformats.org/drawingml/2006/wordprocessingDrawing" xmlns:w10="urn:schemas-microsoft-com:office:word" xmlns:w="http://schemas.openxmlformats.org/wordprocessingml/2006/main" xmlns:w14="http://schemas.microsoft.com/office/word/2010/wordml" xmlns:w15="http://schemas.microsoft.com/office/word/2012/wordml" xmlns:w16cid="http://schemas.microsoft.com/office/word/2016/wordml/cid" xmlns:w16se="http://schemas.microsoft.com/office/word/2015/wordml/symex" xmlns:wpg="http://schemas.microsoft.com/office/word/2010/wordprocessingGroup" xmlns:wpi="http://schemas.microsoft.com/office/word/2010/wordprocessingInk" xmlns:wne="http://schemas.microsoft.com/office/word/2006/wordml" xmlns:wps="http://schemas.microsoft.com/office/word/2010/wordprocessingShape" mc:Ignorable="w14 w15 w16se w16cid wp14">
   <w:body>
     <w:p>
       <w:pPr>
@@ -44,6 +44,14 @@
         </w:rPr>
         <w:tab/>
       </w:r>
+      <w:proofErr w:type="gramStart"/>
+      <w:r>
+        <w:rPr>
+          <w:sz w:val="24"/>
+          <w:u w:val="single"/>
+        </w:rPr>
+        <w:t>1</w:t>
+      </w:r>
       <w:r>
         <w:rPr>
           <w:sz w:val="24"/>
@@ -54,7 +62,14 @@
         <w:rPr>
           <w:sz w:val="24"/>
         </w:rPr>
-        <w:t>Date:</w:t>
+        <w:t>Date</w:t>
+      </w:r>
+      <w:proofErr w:type="gramEnd"/>
+      <w:r>
+        <w:rPr>
+          <w:sz w:val="24"/>
+        </w:rPr>
+        <w:t>:</w:t>
       </w:r>
       <w:r>
         <w:rPr>
@@ -65,6 +80,12 @@
       <w:r>
         <w:rPr>
           <w:sz w:val="24"/>
+        </w:rPr>
+        <w:t>1/30/2020</w:t>
+      </w:r>
+      <w:r>
+        <w:rPr>
+          <w:sz w:val="24"/>
           <w:u w:val="single"/>
         </w:rPr>
         <w:tab/>
@@ -90,6 +111,12 @@
       <w:r>
         <w:rPr>
           <w:sz w:val="24"/>
+        </w:rPr>
+        <w:t>10am</w:t>
+      </w:r>
+      <w:r>
+        <w:rPr>
+          <w:sz w:val="24"/>
           <w:u w:val="single"/>
         </w:rPr>
         <w:tab/>
@@ -99,6 +126,12 @@
           <w:sz w:val="24"/>
         </w:rPr>
         <w:t xml:space="preserve">  Duration:  </w:t>
+      </w:r>
+      <w:r>
+        <w:rPr>
+          <w:sz w:val="24"/>
+        </w:rPr>
+        <w:t>30 mins</w:t>
       </w:r>
       <w:r>
         <w:rPr>
@@ -119,6 +152,12 @@
           <w:sz w:val="24"/>
         </w:rPr>
         <w:t>Present, on time:</w:t>
+      </w:r>
+      <w:r>
+        <w:rPr>
+          <w:sz w:val="24"/>
+        </w:rPr>
+        <w:t xml:space="preserve"> Deonvell, Luke, Fade, Chris</w:t>
       </w:r>
     </w:p>
     <w:p>
@@ -184,6 +223,18 @@
         </w:rPr>
         <w:t>:</w:t>
       </w:r>
+      <w:r>
+        <w:rPr>
+          <w:sz w:val="24"/>
+        </w:rPr>
+        <w:t xml:space="preserve"> </w:t>
+      </w:r>
+      <w:r>
+        <w:rPr>
+          <w:sz w:val="24"/>
+        </w:rPr>
+        <w:t xml:space="preserve">Getting to know what is needed to start both projects </w:t>
+      </w:r>
     </w:p>
     <w:p>
       <w:pPr>
@@ -210,6 +261,38 @@
         </w:rPr>
         <w:t>Accomplishments:</w:t>
       </w:r>
+      <w:r>
+        <w:rPr>
+          <w:sz w:val="24"/>
+        </w:rPr>
+        <w:t xml:space="preserve"> </w:t>
+      </w:r>
+      <w:r>
+        <w:rPr>
+          <w:sz w:val="24"/>
+        </w:rPr>
+        <w:t xml:space="preserve">All – Made </w:t>
+      </w:r>
+      <w:r>
+        <w:rPr>
+          <w:sz w:val="24"/>
+        </w:rPr>
+        <w:t>a</w:t>
+      </w:r>
+      <w:r>
+        <w:rPr>
+          <w:sz w:val="24"/>
+        </w:rPr>
+        <w:t xml:space="preserve"> </w:t>
+      </w:r>
+      <w:bookmarkStart w:id="0" w:name="_GoBack"/>
+      <w:bookmarkEnd w:id="0"/>
+      <w:r>
+        <w:rPr>
+          <w:sz w:val="24"/>
+        </w:rPr>
+        <w:t xml:space="preserve">final decision on what coding and development project we will work on this semester. </w:t>
+      </w:r>
     </w:p>
     <w:p>
       <w:pPr>
@@ -236,6 +319,12 @@
         </w:rPr>
         <w:t>Activities:</w:t>
       </w:r>
+      <w:r>
+        <w:rPr>
+          <w:sz w:val="24"/>
+        </w:rPr>
+        <w:t xml:space="preserve"> Deonvell- To research the basics of 3d game engine that is needed for the escape room game.  Luke- Start creating stories on ice scrum and rating the difficulty. Fade- To also help with the research needed for the escape room game engine. Chris- To also create stories on ice scrum while seeing what could be done during this current sprint.  </w:t>
+      </w:r>
     </w:p>
     <w:p>
       <w:pPr>
@@ -250,13 +339,17 @@
         </w:rPr>
         <w:t xml:space="preserve">Individual </w:t>
       </w:r>
-      <w:bookmarkStart w:id="0" w:name="_GoBack"/>
-      <w:bookmarkEnd w:id="0"/>
       <w:r>
         <w:rPr>
           <w:sz w:val="24"/>
         </w:rPr>
         <w:t>Action Items:</w:t>
+      </w:r>
+      <w:r>
+        <w:rPr>
+          <w:sz w:val="24"/>
+        </w:rPr>
+        <w:t xml:space="preserve"> For everyone to complete individual activities and asking in the discord chat if help is needed. </w:t>
       </w:r>
     </w:p>
     <w:sectPr>
@@ -270,7 +363,7 @@
 </file>
 
 <file path=word/styles.xml><?xml version="1.0" encoding="utf-8"?>
-<w:styles xmlns:mc="http://schemas.openxmlformats.org/markup-compatibility/2006" xmlns:r="http://schemas.openxmlformats.org/officeDocument/2006/relationships" xmlns:w="http://schemas.openxmlformats.org/wordprocessingml/2006/main" xmlns:w14="http://schemas.microsoft.com/office/word/2010/wordml" xmlns:w15="http://schemas.microsoft.com/office/word/2012/wordml" mc:Ignorable="w14 w15">
+<w:styles xmlns:mc="http://schemas.openxmlformats.org/markup-compatibility/2006" xmlns:r="http://schemas.openxmlformats.org/officeDocument/2006/relationships" xmlns:w="http://schemas.openxmlformats.org/wordprocessingml/2006/main" xmlns:w14="http://schemas.microsoft.com/office/word/2010/wordml" xmlns:w15="http://schemas.microsoft.com/office/word/2012/wordml" xmlns:w16cid="http://schemas.microsoft.com/office/word/2016/wordml/cid" xmlns:w16se="http://schemas.microsoft.com/office/word/2015/wordml/symex" mc:Ignorable="w14 w15 w16se w16cid">
   <w:docDefaults>
     <w:rPrDefault>
       <w:rPr>
@@ -286,7 +379,7 @@
       </w:pPr>
     </w:pPrDefault>
   </w:docDefaults>
-  <w:latentStyles w:defLockedState="0" w:defUIPriority="99" w:defSemiHidden="0" w:defUnhideWhenUsed="0" w:defQFormat="0" w:count="371">
+  <w:latentStyles w:defLockedState="0" w:defUIPriority="99" w:defSemiHidden="0" w:defUnhideWhenUsed="0" w:defQFormat="0" w:count="376">
     <w:lsdException w:name="Normal" w:uiPriority="0" w:qFormat="1"/>
     <w:lsdException w:name="heading 1" w:uiPriority="9" w:qFormat="1"/>
     <w:lsdException w:name="heading 2" w:semiHidden="1" w:uiPriority="9" w:unhideWhenUsed="1" w:qFormat="1"/>
@@ -658,6 +751,11 @@
     <w:lsdException w:name="List Table 5 Dark Accent 6" w:uiPriority="50"/>
     <w:lsdException w:name="List Table 6 Colorful Accent 6" w:uiPriority="51"/>
     <w:lsdException w:name="List Table 7 Colorful Accent 6" w:uiPriority="52"/>
+    <w:lsdException w:name="Mention" w:semiHidden="1" w:unhideWhenUsed="1"/>
+    <w:lsdException w:name="Smart Hyperlink" w:semiHidden="1" w:unhideWhenUsed="1"/>
+    <w:lsdException w:name="Hashtag" w:semiHidden="1" w:unhideWhenUsed="1"/>
+    <w:lsdException w:name="Unresolved Mention" w:semiHidden="1" w:unhideWhenUsed="1"/>
+    <w:lsdException w:name="Smart Link" w:semiHidden="1" w:unhideWhenUsed="1"/>
   </w:latentStyles>
   <w:style w:type="paragraph" w:default="1" w:styleId="Normal">
     <w:name w:val="Normal"/>

</xml_diff>